<commit_message>
Added QR code generation and public join flow
</commit_message>
<xml_diff>
--- a/TEST WAIVER.docx
+++ b/TEST WAIVER.docx
@@ -55,6 +55,9 @@
       <w:r>
         <w:t>TEST WAIVER</w:t>
       </w:r>
+      <w:r>
+        <w:t xml:space="preserve"> 2</w:t>
+      </w:r>
     </w:p>
     <w:p>
       <w:r>
@@ -76,15 +79,6 @@
     </w:p>
     <w:p>
       <w:r>
-        <w:t>Participant Name: __________________________</w:t>
-      </w:r>
-      <w:r>
-        <w:br/>
-        <w:t>Date of Birth: _____________________________</w:t>
-      </w:r>
-    </w:p>
-    <w:p>
-      <w:r>
         <w:t xml:space="preserve">Sailing and regatta participation involve risks including but not limited </w:t>
       </w:r>
       <w:proofErr w:type="gramStart"/>
@@ -153,7 +147,7 @@
     <w:p>
       <w:r>
         <w:pict w14:anchorId="4617A551">
-          <v:rect id="_x0000_i1037" style="width:0;height:1.5pt" o:hralign="center" o:hrstd="t" o:hr="t" fillcolor="#a0a0a0" stroked="f"/>
+          <v:rect id="_x0000_i1025" style="width:0;height:1.5pt" o:hralign="center" o:hrstd="t" o:hr="t" fillcolor="#a0a0a0" stroked="f"/>
         </w:pict>
       </w:r>
     </w:p>
@@ -189,6 +183,16 @@
       </w:r>
     </w:p>
     <w:p>
+      <w:proofErr w:type="gramStart"/>
+      <w:r>
+        <w:t>Date :</w:t>
+      </w:r>
+      <w:proofErr w:type="gramEnd"/>
+      <w:r>
+        <w:t xml:space="preserve"> ____________________</w:t>
+      </w:r>
+    </w:p>
+    <w:p>
       <w:r>
         <w:rPr>
           <w:b/>
@@ -207,7 +211,6 @@
           <w:b/>
           <w:bCs/>
         </w:rPr>
-        <w:lastRenderedPageBreak/>
         <w:t>Media Release:</w:t>
       </w:r>
       <w:r>
@@ -217,8 +220,9 @@
     </w:p>
     <w:p>
       <w:r>
+        <w:lastRenderedPageBreak/>
         <w:pict w14:anchorId="142DDCE3">
-          <v:rect id="_x0000_i1038" style="width:0;height:1.5pt" o:hralign="center" o:hrstd="t" o:hr="t" fillcolor="#a0a0a0" stroked="f"/>
+          <v:rect id="_x0000_i1026" style="width:0;height:1.5pt" o:hralign="center" o:hrstd="t" o:hr="t" fillcolor="#a0a0a0" stroked="f"/>
         </w:pict>
       </w:r>
     </w:p>
@@ -1270,6 +1274,7 @@
   <w:style w:type="character" w:default="1" w:styleId="DefaultParagraphFont">
     <w:name w:val="Default Paragraph Font"/>
     <w:uiPriority w:val="1"/>
+    <w:semiHidden/>
     <w:unhideWhenUsed/>
   </w:style>
   <w:style w:type="table" w:default="1" w:styleId="TableNormal">

</xml_diff>